<commit_message>
Updates data types of currency attributes from Float do Decimal
</commit_message>
<xml_diff>
--- a/docs/Documentação do Banco de Dados.docx
+++ b/docs/Documentação do Banco de Dados.docx
@@ -1101,10 +1101,10 @@
           <w:noProof/>
         </w:rPr>
         <w:drawing>
-          <wp:inline distT="0" distB="0" distL="0" distR="0" wp14:anchorId="31266938" wp14:editId="48520E85">
-            <wp:extent cx="6204508" cy="2057400"/>
-            <wp:effectExtent l="0" t="0" r="6350" b="0"/>
-            <wp:docPr id="3" name="Imagem 3"/>
+          <wp:inline distT="0" distB="0" distL="0" distR="0" wp14:anchorId="7F4198D1" wp14:editId="445F4ECA">
+            <wp:extent cx="5731510" cy="1900555"/>
+            <wp:effectExtent l="0" t="0" r="2540" b="4445"/>
+            <wp:docPr id="1" name="Imagem 1"/>
             <wp:cNvGraphicFramePr>
               <a:graphicFrameLocks xmlns:a="http://schemas.openxmlformats.org/drawingml/2006/main" noChangeAspect="1"/>
             </wp:cNvGraphicFramePr>
@@ -1112,7 +1112,7 @@
               <a:graphicData uri="http://schemas.openxmlformats.org/drawingml/2006/picture">
                 <pic:pic xmlns:pic="http://schemas.openxmlformats.org/drawingml/2006/picture">
                   <pic:nvPicPr>
-                    <pic:cNvPr id="0" name="Picture 3"/>
+                    <pic:cNvPr id="0" name="Picture 1"/>
                     <pic:cNvPicPr>
                       <a:picLocks noChangeAspect="1" noChangeArrowheads="1"/>
                     </pic:cNvPicPr>
@@ -1133,7 +1133,7 @@
                   <pic:spPr bwMode="auto">
                     <a:xfrm>
                       <a:off x="0" y="0"/>
-                      <a:ext cx="6210032" cy="2059232"/>
+                      <a:ext cx="5731510" cy="1900555"/>
                     </a:xfrm>
                     <a:prstGeom prst="rect">
                       <a:avLst/>

</xml_diff>